<commit_message>
Se agrego otro texto
</commit_message>
<xml_diff>
--- a/Prueba Doc.docx
+++ b/Prueba Doc.docx
@@ -5,6 +5,16 @@
     <w:p>
       <w:r>
         <w:t>Primer párrafo</w:t>
+      </w:r>
+    </w:p>
+    <w:p>
+      <w:pPr>
+        <w:rPr>
+          <w:u w:val="single"/>
+        </w:rPr>
+      </w:pPr>
+      <w:r>
+        <w:t>Otro parrafo</w:t>
       </w:r>
     </w:p>
     <w:p>

</xml_diff>